<commit_message>
Add several doc files
</commit_message>
<xml_diff>
--- a/server/SmartAT-Instruction.docx
+++ b/server/SmartAT-Instruction.docx
@@ -119,7 +119,13 @@
         <w:ind w:firstLine="720"/>
       </w:pPr>
       <w:r>
-        <w:t>1, PC with Ubuntu 12.04 LTS and later release.</w:t>
+        <w:t>1, PC</w:t>
+      </w:r>
+      <w:r>
+        <w:t xml:space="preserve"> with Ubuntu 12.04 LTS or 12.10</w:t>
+      </w:r>
+      <w:r>
+        <w:t xml:space="preserve"> release.</w:t>
       </w:r>
     </w:p>
     <w:p>
@@ -141,7 +147,15 @@
         <w:t>he source code of SmartAT from G</w:t>
       </w:r>
       <w:r>
-        <w:t>ithub.</w:t>
+        <w:t>ithub or FTP server.</w:t>
+      </w:r>
+    </w:p>
+    <w:p>
+      <w:pPr>
+        <w:ind w:firstLine="720"/>
+      </w:pPr>
+      <w:r>
+        <w:t>4,</w:t>
       </w:r>
     </w:p>
     <w:p>
@@ -187,17 +201,10 @@
     </w:p>
     <w:p>
       <w:pPr>
-        <w:ind w:firstLine="720"/>
-        <w:rPr>
-          <w:i/>
-          <w:color w:val="FF0000"/>
-        </w:rPr>
-      </w:pPr>
-      <w:r>
-        <w:rPr>
-          <w:i/>
-          <w:color w:val="FF0000"/>
-        </w:rPr>
+        <w:pStyle w:val="CodeorCommand"/>
+        <w:ind w:left="720"/>
+      </w:pPr>
+      <w:r>
         <w:t>sudo apt-get install libssl-dev python-dev libevent-dev</w:t>
       </w:r>
     </w:p>
@@ -244,17 +251,10 @@
     </w:p>
     <w:p>
       <w:pPr>
-        <w:ind w:firstLine="720"/>
-        <w:rPr>
-          <w:i/>
-          <w:color w:val="FF0000"/>
-        </w:rPr>
-      </w:pPr>
-      <w:r>
-        <w:rPr>
-          <w:i/>
-          <w:color w:val="FF0000"/>
-        </w:rPr>
+        <w:pStyle w:val="CodeorCommand"/>
+        <w:ind w:left="720"/>
+      </w:pPr>
+      <w:r>
         <w:t>sudo apt-get install python-pip</w:t>
       </w:r>
     </w:p>
@@ -301,17 +301,10 @@
     </w:p>
     <w:p>
       <w:pPr>
-        <w:ind w:firstLine="720"/>
-        <w:rPr>
-          <w:i/>
-          <w:color w:val="FF0000"/>
-        </w:rPr>
-      </w:pPr>
-      <w:r>
-        <w:rPr>
-          <w:i/>
-          <w:color w:val="FF0000"/>
-        </w:rPr>
+        <w:pStyle w:val="CodeorCommand"/>
+        <w:ind w:left="720"/>
+      </w:pPr>
+      <w:r>
         <w:t>sudo pip install -r requirements.txt --use-mirrors</w:t>
       </w:r>
     </w:p>
@@ -373,17 +366,10 @@
     </w:p>
     <w:p>
       <w:pPr>
-        <w:ind w:firstLine="720"/>
-        <w:rPr>
-          <w:i/>
-          <w:color w:val="FF0000"/>
-        </w:rPr>
-      </w:pPr>
-      <w:r>
-        <w:rPr>
-          <w:i/>
-          <w:color w:val="FF0000"/>
-        </w:rPr>
+        <w:pStyle w:val="CodeorCommand"/>
+        <w:ind w:left="720"/>
+      </w:pPr>
+      <w:r>
         <w:t>sudo apt-get install mongodb</w:t>
       </w:r>
     </w:p>
@@ -427,17 +413,10 @@
     </w:p>
     <w:p>
       <w:pPr>
-        <w:ind w:firstLine="720"/>
-        <w:rPr>
-          <w:i/>
-          <w:color w:val="FF0000"/>
-        </w:rPr>
-      </w:pPr>
-      <w:r>
-        <w:rPr>
-          <w:i/>
-          <w:color w:val="FF0000"/>
-        </w:rPr>
+        <w:pStyle w:val="CodeorCommand"/>
+        <w:ind w:left="720"/>
+      </w:pPr>
+      <w:r>
         <w:t>sudo apt-get install redis-server</w:t>
       </w:r>
     </w:p>
@@ -476,7 +455,13 @@
         <w:ind w:firstLine="720"/>
       </w:pPr>
       <w:r>
-        <w:t>We strongly recommend you to install memcached on the PC which SmartAT will be running on for the sake of performance purpose.</w:t>
+        <w:t>We strongly recommend you to install memcached on the PC which SmartAT will be running on for</w:t>
+      </w:r>
+      <w:r>
+        <w:t xml:space="preserve"> the sake of performance</w:t>
+      </w:r>
+      <w:r>
+        <w:t>.</w:t>
       </w:r>
     </w:p>
     <w:p>
@@ -489,17 +474,10 @@
     </w:p>
     <w:p>
       <w:pPr>
-        <w:ind w:firstLine="720"/>
-        <w:rPr>
-          <w:i/>
-          <w:color w:val="FF0000"/>
-        </w:rPr>
-      </w:pPr>
-      <w:r>
-        <w:rPr>
-          <w:i/>
-          <w:color w:val="FF0000"/>
-        </w:rPr>
+        <w:pStyle w:val="CodeorCommand"/>
+        <w:ind w:left="720"/>
+      </w:pPr>
+      <w:r>
         <w:t>sudo apt-get install memcached</w:t>
       </w:r>
     </w:p>
@@ -615,17 +593,10 @@
     </w:p>
     <w:p>
       <w:pPr>
-        <w:ind w:firstLine="720"/>
-        <w:rPr>
-          <w:i/>
-          <w:color w:val="FF0000"/>
-        </w:rPr>
-      </w:pPr>
-      <w:r>
-        <w:rPr>
-          <w:i/>
-          <w:color w:val="FF0000"/>
-        </w:rPr>
+        <w:pStyle w:val="CodeorCommand"/>
+        <w:ind w:left="720"/>
+      </w:pPr>
+      <w:r>
         <w:t>MONGODB_URI=mongodb://localhost:27017 REDIS_URI=redis://localhost:6379 MEMCACHED_URI=localhost:11211 WEB_PORT=8080 python app.py</w:t>
       </w:r>
     </w:p>
@@ -652,18 +623,17 @@
     </w:p>
     <w:p>
       <w:pPr>
-        <w:ind w:firstLine="720"/>
-        <w:rPr>
-          <w:i/>
-          <w:color w:val="FF0000"/>
-        </w:rPr>
-      </w:pPr>
-      <w:r>
-        <w:rPr>
-          <w:i/>
-          <w:color w:val="FF0000"/>
-        </w:rPr>
-        <w:t>MONGODB_URI=mongodb://localhost:27017 REDIS_URI=redis://localhost:6379/0 MEMCACHED_URI=localhost:11211 gunicorn -k "geventwebsocket.gunicorn.workers.GeventWebSocketWorker" --workers=2 --bind=localhost:8080 app:app --pid /tmp/smart-web.pid</w:t>
+        <w:pStyle w:val="CodeorCommand"/>
+        <w:ind w:left="720"/>
+      </w:pPr>
+      <w:r>
+        <w:t>MONGODB_URI=mongodb://localhost:27017 REDIS_URI=redis://localhost:6379/0 MEMCACHED_URI=localhost:11211 gunicorn -k "geventwebsocket.gunicorn.workers.GeventWebSocketWork</w:t>
+      </w:r>
+      <w:r>
+        <w:t>er" --workers=2 --bind=</w:t>
+      </w:r>
+      <w:r>
+        <w:t>:8080 app:app --pid /tmp/smart-web.pid</w:t>
       </w:r>
     </w:p>
     <w:p>
@@ -701,72 +671,45 @@
         <w:ind w:firstLine="720"/>
       </w:pPr>
       <w:r>
-        <w:t>There are 3 ways to start worker server, execute following commands in terminal,</w:t>
-      </w:r>
-    </w:p>
-    <w:p>
-      <w:pPr>
-        <w:ind w:firstLine="720"/>
-      </w:pPr>
-    </w:p>
-    <w:p>
-      <w:pPr>
-        <w:ind w:firstLine="720"/>
+        <w:t xml:space="preserve">There are </w:t>
+      </w:r>
+      <w:r>
+        <w:t>2</w:t>
+      </w:r>
+      <w:r>
+        <w:t xml:space="preserve"> ways to start worker server, execute following commands in terminal,</w:t>
+      </w:r>
+    </w:p>
+    <w:p>
+      <w:pPr>
+        <w:ind w:firstLine="720"/>
+      </w:pPr>
+    </w:p>
+    <w:p>
+      <w:pPr>
+        <w:ind w:firstLine="720"/>
+      </w:pPr>
+      <w:r>
+        <w:t>Single</w:t>
+      </w:r>
+      <w:r>
+        <w:t xml:space="preserve"> node server,</w:t>
+      </w:r>
+    </w:p>
+    <w:p>
+      <w:pPr>
+        <w:pStyle w:val="CodeorCommand"/>
+        <w:ind w:left="720"/>
       </w:pPr>
       <w:r>
         <w:lastRenderedPageBreak/>
-        <w:t>One node server,</w:t>
-      </w:r>
-    </w:p>
-    <w:p>
-      <w:pPr>
-        <w:ind w:firstLine="720"/>
-        <w:rPr>
-          <w:i/>
-          <w:color w:val="FF0000"/>
-        </w:rPr>
-      </w:pPr>
-      <w:r>
-        <w:rPr>
-          <w:i/>
-          <w:color w:val="FF0000"/>
-        </w:rPr>
-        <w:t>REDIS_URI=redis://localhost:6379/0 celery worker --app=smartserver.worker:worker</w:t>
-      </w:r>
-    </w:p>
-    <w:p>
-      <w:pPr>
-        <w:ind w:firstLine="720"/>
-      </w:pPr>
-    </w:p>
-    <w:p>
-      <w:pPr>
-        <w:ind w:firstLine="720"/>
-      </w:pPr>
-      <w:r>
-        <w:t>Co</w:t>
-      </w:r>
-      <w:r>
-        <w:t>n</w:t>
-      </w:r>
-      <w:r>
-        <w:t>current pool server,</w:t>
-      </w:r>
-    </w:p>
-    <w:p>
-      <w:pPr>
-        <w:ind w:firstLine="720"/>
-        <w:rPr>
-          <w:i/>
-          <w:color w:val="FF0000"/>
-        </w:rPr>
-      </w:pPr>
-      <w:r>
-        <w:rPr>
-          <w:i/>
-          <w:color w:val="FF0000"/>
-        </w:rPr>
-        <w:t>REDIS_URI=redis://localhost:6379/0 celery worker --app=smartserver.v2.worker:worker -P gevent -c 1000</w:t>
+        <w:t>REDIS_URI=redis://localhost:6379/0 celery worker --app=smartserver.</w:t>
+      </w:r>
+      <w:r>
+        <w:t>v1.</w:t>
+      </w:r>
+      <w:r>
+        <w:t>worker:worker</w:t>
       </w:r>
     </w:p>
     <w:p>
@@ -784,18 +727,17 @@
     </w:p>
     <w:p>
       <w:pPr>
-        <w:ind w:firstLine="720"/>
-        <w:rPr>
-          <w:i/>
-          <w:color w:val="FF0000"/>
-        </w:rPr>
-      </w:pPr>
-      <w:r>
-        <w:rPr>
-          <w:i/>
-          <w:color w:val="FF0000"/>
-        </w:rPr>
-        <w:t>REDIS_URI=redis://localhost:6379/0 celery multi start 4 --app=smartserver.worker:worker -P gevent -l info -c:1-4 1000</w:t>
+        <w:pStyle w:val="CodeorCommand"/>
+        <w:ind w:left="720"/>
+      </w:pPr>
+      <w:r>
+        <w:t>REDIS_URI=redis://localhost:6379/0 celery multi start 4 --app=smartserver</w:t>
+      </w:r>
+      <w:r>
+        <w:t>.v1</w:t>
+      </w:r>
+      <w:r>
+        <w:t>.worker:worker -P gevent -l info -c:1-4 1000</w:t>
       </w:r>
     </w:p>
     <w:p>
@@ -838,83 +780,37 @@
     </w:p>
     <w:p>
       <w:pPr>
-        <w:ind w:firstLine="720"/>
-        <w:rPr>
-          <w:i/>
-          <w:color w:val="FF0000"/>
-        </w:rPr>
-      </w:pPr>
-      <w:r>
-        <w:rPr>
-          <w:i/>
-          <w:color w:val="FF0000"/>
-        </w:rPr>
-        <w:t>REDIS_URI=redis://localhost:6379/0 celery beat --app=smartserver.worker:worker --pid=/tmp/periodic_task.pid --detach</w:t>
-      </w:r>
-    </w:p>
-    <w:p>
-      <w:pPr>
-        <w:ind w:firstLine="720"/>
-      </w:pPr>
-    </w:p>
-    <w:p>
-      <w:pPr>
-        <w:rPr>
-          <w:b/>
-          <w:sz w:val="24"/>
-          <w:szCs w:val="24"/>
-        </w:rPr>
-      </w:pPr>
-      <w:r>
-        <w:rPr>
-          <w:b/>
-          <w:sz w:val="24"/>
-          <w:szCs w:val="24"/>
-        </w:rPr>
-        <w:t>Step 4,</w:t>
-      </w:r>
-    </w:p>
-    <w:p>
-      <w:pPr>
-        <w:ind w:firstLine="720"/>
-      </w:pPr>
-      <w:r>
-        <w:t>Start watcher daemon,</w:t>
-      </w:r>
-    </w:p>
-    <w:p>
-      <w:pPr>
-        <w:ind w:firstLine="720"/>
-      </w:pPr>
-      <w:r>
-        <w:t>execute following commands in terminal,</w:t>
-      </w:r>
-    </w:p>
-    <w:p>
-      <w:pPr>
-        <w:ind w:firstLine="720"/>
-        <w:rPr>
-          <w:i/>
-          <w:color w:val="FF0000"/>
-        </w:rPr>
-      </w:pPr>
-      <w:r>
-        <w:rPr>
-          <w:i/>
-          <w:color w:val="FF0000"/>
-        </w:rPr>
-        <w:t>python sessionWatcher.py</w:t>
-      </w:r>
-    </w:p>
-    <w:p>
-      <w:pPr>
-        <w:ind w:firstLine="720"/>
-      </w:pPr>
-    </w:p>
-    <w:p/>
-    <w:p>
-      <w:r>
-        <w:t>If you have installed the 3 databases in different PCs, please update "localhost" in the commands with corresponding IP address.</w:t>
+        <w:pStyle w:val="CodeorCommand"/>
+        <w:ind w:left="720"/>
+      </w:pPr>
+      <w:r>
+        <w:t>REDIS_URI=redis://localhost:6379/0 celery beat --app=smartserver.</w:t>
+      </w:r>
+      <w:r>
+        <w:t>v1.</w:t>
+      </w:r>
+      <w:r>
+        <w:t>worker:worker --pid</w:t>
+      </w:r>
+      <w:r>
+        <w:t>=/tmp/periodic_task.pid</w:t>
+      </w:r>
+    </w:p>
+    <w:p>
+      <w:pPr>
+        <w:ind w:firstLine="720"/>
+      </w:pPr>
+    </w:p>
+    <w:p/>
+    <w:p>
+      <w:r>
+        <w:t xml:space="preserve">If you have installed the 3 databases in different PCs, please </w:t>
+      </w:r>
+      <w:r>
+        <w:t>replace</w:t>
+      </w:r>
+      <w:r>
+        <w:t xml:space="preserve"> "localhost" in the commands with corresponding IP address.</w:t>
       </w:r>
     </w:p>
     <w:p>
@@ -1218,6 +1114,26 @@
     <w:uiPriority w:val="99"/>
     <w:semiHidden/>
     <w:rsid w:val="00BB259D"/>
+  </w:style>
+  <w:style w:type="paragraph" w:customStyle="1" w:styleId="CodeorCommand">
+    <w:name w:val="Code or Command"/>
+    <w:basedOn w:val="a"/>
+    <w:uiPriority w:val="99"/>
+    <w:rsid w:val="001663A5"/>
+    <w:pPr>
+      <w:keepLines/>
+      <w:shd w:val="clear" w:color="auto" w:fill="F5F5F5"/>
+      <w:suppressAutoHyphens/>
+      <w:spacing w:before="120" w:after="120"/>
+      <w:ind w:left="1080"/>
+    </w:pPr>
+    <w:rPr>
+      <w:rFonts w:ascii="Cambria" w:eastAsia="宋体" w:hAnsi="Cambria" w:cs="Cambria"/>
+      <w:noProof/>
+      <w:color w:val="403152"/>
+      <w:kern w:val="20"/>
+      <w:lang w:eastAsia="en-US"/>
+    </w:rPr>
   </w:style>
 </w:styles>
 </file>

</xml_diff>